<commit_message>
update documentation and readme.md
</commit_message>
<xml_diff>
--- a/323 Assignment 2 Documentation.docx
+++ b/323 Assignment 2 Documentation.docx
@@ -109,6 +109,35 @@
         </w:rPr>
         <w:t>Alex Ma</w:t>
       </w:r>
+    </w:p>
+    <w:p>
+      <w:pPr>
+        <w:spacing w:before="61" w:line="360" w:lineRule="auto"/>
+        <w:jc w:val="center"/>
+        <w:rPr>
+          <w:b/>
+          <w:sz w:val="24"/>
+          <w:szCs w:val="24"/>
+        </w:rPr>
+      </w:pPr>
+      <w:r>
+        <w:rPr>
+          <w:b/>
+          <w:sz w:val="24"/>
+          <w:szCs w:val="24"/>
+        </w:rPr>
+        <w:t xml:space="preserve">Sami </w:t>
+      </w:r>
+      <w:proofErr w:type="spellStart"/>
+      <w:r>
+        <w:rPr>
+          <w:b/>
+          <w:sz w:val="24"/>
+          <w:szCs w:val="24"/>
+        </w:rPr>
+        <w:t>Halwani</w:t>
+      </w:r>
+      <w:proofErr w:type="spellEnd"/>
     </w:p>
     <w:p>
       <w:pPr>
@@ -170,27 +199,30 @@
           <w:szCs w:val="24"/>
         </w:rPr>
       </w:pPr>
-      <w:r>
-        <w:rPr>
-          <w:sz w:val="24"/>
-          <w:szCs w:val="24"/>
-        </w:rPr>
-        <w:t>&lt;write the problem statement here. You can mostly get it from</w:t>
-      </w:r>
-      <w:r>
-        <w:rPr>
-          <w:spacing w:val="-51"/>
-          <w:sz w:val="24"/>
-          <w:szCs w:val="24"/>
-        </w:rPr>
-        <w:t xml:space="preserve"> </w:t>
-      </w:r>
-      <w:r>
-        <w:rPr>
-          <w:sz w:val="24"/>
-          <w:szCs w:val="24"/>
-        </w:rPr>
-        <w:t>the assignment itself&gt;</w:t>
+      <w:bookmarkStart w:id="0" w:name="_GoBack"/>
+      <w:bookmarkEnd w:id="0"/>
+      <w:r>
+        <w:rPr>
+          <w:sz w:val="24"/>
+          <w:szCs w:val="24"/>
+        </w:rPr>
+        <w:t xml:space="preserve">The second assignment is to write a syntax analyzer. You may use any top-down parser such as </w:t>
+      </w:r>
+      <w:proofErr w:type="gramStart"/>
+      <w:r>
+        <w:rPr>
+          <w:sz w:val="24"/>
+          <w:szCs w:val="24"/>
+        </w:rPr>
+        <w:t>a</w:t>
+      </w:r>
+      <w:proofErr w:type="gramEnd"/>
+      <w:r>
+        <w:rPr>
+          <w:sz w:val="24"/>
+          <w:szCs w:val="24"/>
+        </w:rPr>
+        <w:t xml:space="preserve"> RDP, a predictive recursive descent parser or a table driven predictive parser.</w:t>
       </w:r>
     </w:p>
     <w:p>
@@ -254,7 +286,67 @@
           <w:sz w:val="24"/>
           <w:szCs w:val="24"/>
         </w:rPr>
-        <w:t>&lt;write detailed steps how to execute your program&gt;</w:t>
+        <w:t xml:space="preserve">This program is programmed on </w:t>
+      </w:r>
+      <w:proofErr w:type="spellStart"/>
+      <w:r>
+        <w:rPr>
+          <w:b w:val="0"/>
+          <w:i/>
+          <w:sz w:val="24"/>
+          <w:szCs w:val="24"/>
+        </w:rPr>
+        <w:t>VisualStudio</w:t>
+      </w:r>
+      <w:proofErr w:type="spellEnd"/>
+      <w:r>
+        <w:rPr>
+          <w:b w:val="0"/>
+          <w:i/>
+          <w:sz w:val="24"/>
+          <w:szCs w:val="24"/>
+        </w:rPr>
+        <w:t xml:space="preserve"> 2017. When running the program, it will ask for </w:t>
+      </w:r>
+      <w:proofErr w:type="gramStart"/>
+      <w:r>
+        <w:rPr>
+          <w:b w:val="0"/>
+          <w:i/>
+          <w:sz w:val="24"/>
+          <w:szCs w:val="24"/>
+        </w:rPr>
+        <w:t>an</w:t>
+      </w:r>
+      <w:proofErr w:type="gramEnd"/>
+      <w:r>
+        <w:rPr>
+          <w:b w:val="0"/>
+          <w:i/>
+          <w:sz w:val="24"/>
+          <w:szCs w:val="24"/>
+        </w:rPr>
+        <w:t xml:space="preserve"> text file. So far “test1.txt” is only test with the value “</w:t>
+      </w:r>
+      <w:proofErr w:type="spellStart"/>
+      <w:r>
+        <w:rPr>
+          <w:b w:val="0"/>
+          <w:i/>
+          <w:sz w:val="24"/>
+          <w:szCs w:val="24"/>
+        </w:rPr>
+        <w:t>b+c+d</w:t>
+      </w:r>
+      <w:proofErr w:type="spellEnd"/>
+      <w:r>
+        <w:rPr>
+          <w:b w:val="0"/>
+          <w:i/>
+          <w:sz w:val="24"/>
+          <w:szCs w:val="24"/>
+        </w:rPr>
+        <w:t>”</w:t>
       </w:r>
     </w:p>
     <w:p>
@@ -311,30 +403,23 @@
           <w:sz w:val="24"/>
           <w:szCs w:val="24"/>
         </w:rPr>
-        <w:t>&lt; write major components of your program. Also, data structures you are utilizing,</w:t>
-      </w:r>
-      <w:r>
-        <w:rPr>
-          <w:sz w:val="24"/>
-          <w:szCs w:val="24"/>
-        </w:rPr>
-        <w:t xml:space="preserve"> </w:t>
-      </w:r>
-      <w:proofErr w:type="gramStart"/>
-      <w:r>
-        <w:rPr>
-          <w:sz w:val="24"/>
-          <w:szCs w:val="24"/>
-        </w:rPr>
-        <w:t>particular algorithms</w:t>
-      </w:r>
-      <w:proofErr w:type="gramEnd"/>
-      <w:r>
-        <w:rPr>
-          <w:sz w:val="24"/>
-          <w:szCs w:val="24"/>
-        </w:rPr>
-        <w:t xml:space="preserve"> you have chosen etc. &gt;</w:t>
+        <w:t xml:space="preserve">The design of our program uses our lexical analyzer program to parse the source file into tokens and lexemes. The lexemes are then </w:t>
+      </w:r>
+      <w:proofErr w:type="spellStart"/>
+      <w:r>
+        <w:rPr>
+          <w:sz w:val="24"/>
+          <w:szCs w:val="24"/>
+        </w:rPr>
+        <w:t>runned</w:t>
+      </w:r>
+      <w:proofErr w:type="spellEnd"/>
+      <w:r>
+        <w:rPr>
+          <w:sz w:val="24"/>
+          <w:szCs w:val="24"/>
+        </w:rPr>
+        <w:t xml:space="preserve"> into the syntax analyzer to check if the format is correct.</w:t>
       </w:r>
     </w:p>
     <w:p>
@@ -378,53 +463,6 @@
     </w:p>
     <w:p>
       <w:pPr>
-        <w:pStyle w:val="BodyText"/>
-        <w:spacing w:before="8" w:line="480" w:lineRule="auto"/>
-        <w:ind w:right="386"/>
-        <w:rPr>
-          <w:sz w:val="24"/>
-          <w:szCs w:val="24"/>
-        </w:rPr>
-      </w:pPr>
-      <w:r>
-        <w:rPr>
-          <w:sz w:val="24"/>
-          <w:szCs w:val="24"/>
-        </w:rPr>
-        <w:t xml:space="preserve">&lt;All features are running according to the </w:t>
-      </w:r>
-      <w:r>
-        <w:rPr>
-          <w:sz w:val="24"/>
-          <w:szCs w:val="24"/>
-        </w:rPr>
-        <w:t>assignment,</w:t>
-      </w:r>
-      <w:r>
-        <w:rPr>
-          <w:sz w:val="24"/>
-          <w:szCs w:val="24"/>
-        </w:rPr>
-        <w:t xml:space="preserve"> but you limit your program due to resource limitations, such</w:t>
-      </w:r>
-      <w:r>
-        <w:rPr>
-          <w:spacing w:val="-11"/>
-          <w:sz w:val="24"/>
-          <w:szCs w:val="24"/>
-        </w:rPr>
-        <w:t xml:space="preserve"> </w:t>
-      </w:r>
-      <w:r>
-        <w:rPr>
-          <w:sz w:val="24"/>
-          <w:szCs w:val="24"/>
-        </w:rPr>
-        <w:t>as</w:t>
-      </w:r>
-    </w:p>
-    <w:p>
-      <w:pPr>
         <w:tabs>
           <w:tab w:val="left" w:pos="1635"/>
         </w:tabs>
@@ -442,285 +480,26 @@
           <w:sz w:val="24"/>
           <w:szCs w:val="24"/>
         </w:rPr>
-        <w:t>Maximum</w:t>
-      </w:r>
+        <w:t xml:space="preserve">So </w:t>
+      </w:r>
+      <w:proofErr w:type="gramStart"/>
       <w:r>
         <w:rPr>
           <w:i/>
-          <w:spacing w:val="-5"/>
-          <w:sz w:val="24"/>
-          <w:szCs w:val="24"/>
-        </w:rPr>
-        <w:t xml:space="preserve"> </w:t>
-      </w:r>
+          <w:sz w:val="24"/>
+          <w:szCs w:val="24"/>
+        </w:rPr>
+        <w:t>far</w:t>
+      </w:r>
+      <w:proofErr w:type="gramEnd"/>
       <w:r>
         <w:rPr>
           <w:i/>
           <w:sz w:val="24"/>
           <w:szCs w:val="24"/>
         </w:rPr>
-        <w:t>number</w:t>
-      </w:r>
-      <w:r>
-        <w:rPr>
-          <w:i/>
-          <w:spacing w:val="-5"/>
-          <w:sz w:val="24"/>
-          <w:szCs w:val="24"/>
-        </w:rPr>
-        <w:t xml:space="preserve"> </w:t>
-      </w:r>
-      <w:r>
-        <w:rPr>
-          <w:i/>
-          <w:sz w:val="24"/>
-          <w:szCs w:val="24"/>
-        </w:rPr>
-        <w:t>of</w:t>
-      </w:r>
-      <w:r>
-        <w:rPr>
-          <w:i/>
-          <w:spacing w:val="-5"/>
-          <w:sz w:val="24"/>
-          <w:szCs w:val="24"/>
-        </w:rPr>
-        <w:t xml:space="preserve"> </w:t>
-      </w:r>
-      <w:r>
-        <w:rPr>
-          <w:i/>
-          <w:sz w:val="24"/>
-          <w:szCs w:val="24"/>
-        </w:rPr>
-        <w:t>lines</w:t>
-      </w:r>
-      <w:r>
-        <w:rPr>
-          <w:i/>
-          <w:spacing w:val="-5"/>
-          <w:sz w:val="24"/>
-          <w:szCs w:val="24"/>
-        </w:rPr>
-        <w:t xml:space="preserve"> </w:t>
-      </w:r>
-      <w:r>
-        <w:rPr>
-          <w:i/>
-          <w:sz w:val="24"/>
-          <w:szCs w:val="24"/>
-        </w:rPr>
-        <w:t>in</w:t>
-      </w:r>
-      <w:r>
-        <w:rPr>
-          <w:i/>
-          <w:spacing w:val="-5"/>
-          <w:sz w:val="24"/>
-          <w:szCs w:val="24"/>
-        </w:rPr>
-        <w:t xml:space="preserve"> </w:t>
-      </w:r>
-      <w:r>
-        <w:rPr>
-          <w:i/>
-          <w:sz w:val="24"/>
-          <w:szCs w:val="24"/>
-        </w:rPr>
-        <w:t>the</w:t>
-      </w:r>
-      <w:r>
-        <w:rPr>
-          <w:i/>
-          <w:spacing w:val="-5"/>
-          <w:sz w:val="24"/>
-          <w:szCs w:val="24"/>
-        </w:rPr>
-        <w:t xml:space="preserve"> </w:t>
-      </w:r>
-      <w:r>
-        <w:rPr>
-          <w:i/>
-          <w:sz w:val="24"/>
-          <w:szCs w:val="24"/>
-        </w:rPr>
-        <w:t>source</w:t>
-      </w:r>
-      <w:r>
-        <w:rPr>
-          <w:i/>
-          <w:spacing w:val="-5"/>
-          <w:sz w:val="24"/>
-          <w:szCs w:val="24"/>
-        </w:rPr>
-        <w:t xml:space="preserve"> </w:t>
-      </w:r>
-      <w:r>
-        <w:rPr>
-          <w:i/>
-          <w:sz w:val="24"/>
-          <w:szCs w:val="24"/>
-        </w:rPr>
-        <w:t>code,</w:t>
-      </w:r>
-      <w:r>
-        <w:rPr>
-          <w:i/>
-          <w:spacing w:val="-5"/>
-          <w:sz w:val="24"/>
-          <w:szCs w:val="24"/>
-        </w:rPr>
-        <w:t xml:space="preserve"> </w:t>
-      </w:r>
-      <w:r>
-        <w:rPr>
-          <w:i/>
-          <w:sz w:val="24"/>
-          <w:szCs w:val="24"/>
-        </w:rPr>
-        <w:t>size</w:t>
-      </w:r>
-      <w:r>
-        <w:rPr>
-          <w:i/>
-          <w:spacing w:val="-4"/>
-          <w:sz w:val="24"/>
-          <w:szCs w:val="24"/>
-        </w:rPr>
-        <w:t xml:space="preserve"> </w:t>
-      </w:r>
-      <w:r>
-        <w:rPr>
-          <w:i/>
-          <w:sz w:val="24"/>
-          <w:szCs w:val="24"/>
-        </w:rPr>
-        <w:t>of</w:t>
-      </w:r>
-      <w:r>
-        <w:rPr>
-          <w:i/>
-          <w:spacing w:val="-5"/>
-          <w:sz w:val="24"/>
-          <w:szCs w:val="24"/>
-        </w:rPr>
-        <w:t xml:space="preserve"> </w:t>
-      </w:r>
-      <w:r>
-        <w:rPr>
-          <w:i/>
-          <w:sz w:val="24"/>
-          <w:szCs w:val="24"/>
-        </w:rPr>
-        <w:t>the</w:t>
-      </w:r>
-      <w:r>
-        <w:rPr>
-          <w:i/>
-          <w:spacing w:val="-5"/>
-          <w:sz w:val="24"/>
-          <w:szCs w:val="24"/>
-        </w:rPr>
-        <w:t xml:space="preserve"> </w:t>
-      </w:r>
-      <w:r>
-        <w:rPr>
-          <w:i/>
-          <w:sz w:val="24"/>
-          <w:szCs w:val="24"/>
-        </w:rPr>
-        <w:t>identifier,</w:t>
-      </w:r>
-      <w:r>
-        <w:rPr>
-          <w:i/>
-          <w:spacing w:val="-5"/>
-          <w:sz w:val="24"/>
-          <w:szCs w:val="24"/>
-        </w:rPr>
-        <w:t xml:space="preserve"> </w:t>
-      </w:r>
-      <w:r>
-        <w:rPr>
-          <w:i/>
-          <w:sz w:val="24"/>
-          <w:szCs w:val="24"/>
-        </w:rPr>
-        <w:t>integer etc.</w:t>
-      </w:r>
-      <w:r>
-        <w:rPr>
-          <w:i/>
-          <w:sz w:val="24"/>
-          <w:szCs w:val="24"/>
-        </w:rPr>
-        <w:t>&gt;</w:t>
-      </w:r>
-      <w:bookmarkStart w:id="0" w:name="_GoBack"/>
-      <w:bookmarkEnd w:id="0"/>
-    </w:p>
-    <w:p>
-      <w:pPr>
-        <w:tabs>
-          <w:tab w:val="left" w:pos="1635"/>
-        </w:tabs>
-        <w:spacing w:before="3" w:line="480" w:lineRule="auto"/>
-        <w:ind w:right="386"/>
-        <w:rPr>
-          <w:i/>
-          <w:sz w:val="24"/>
-          <w:szCs w:val="24"/>
-        </w:rPr>
-      </w:pPr>
-      <w:r>
-        <w:rPr>
-          <w:b/>
-          <w:i/>
-          <w:sz w:val="24"/>
-          <w:szCs w:val="24"/>
-          <w:u w:val="single"/>
-        </w:rPr>
-        <w:t>Say ‘None’ if there is no</w:t>
-      </w:r>
-      <w:r>
-        <w:rPr>
-          <w:b/>
-          <w:i/>
-          <w:spacing w:val="-10"/>
-          <w:sz w:val="24"/>
-          <w:szCs w:val="24"/>
-          <w:u w:val="single"/>
-        </w:rPr>
-        <w:t xml:space="preserve"> </w:t>
-      </w:r>
-      <w:r>
-        <w:rPr>
-          <w:b/>
-          <w:i/>
-          <w:sz w:val="24"/>
-          <w:szCs w:val="24"/>
-          <w:u w:val="single"/>
-        </w:rPr>
-        <w:t>limitation</w:t>
-      </w:r>
-      <w:r>
-        <w:rPr>
-          <w:i/>
-          <w:sz w:val="24"/>
-          <w:szCs w:val="24"/>
-        </w:rPr>
-        <w:t>&gt;</w:t>
-      </w:r>
-    </w:p>
-    <w:p>
-      <w:pPr>
-        <w:pStyle w:val="BodyText"/>
-        <w:spacing w:line="480" w:lineRule="auto"/>
-        <w:rPr>
-          <w:sz w:val="24"/>
-          <w:szCs w:val="24"/>
-        </w:rPr>
-      </w:pPr>
+        <w:t xml:space="preserve"> the program can only handle a correct syntax with limited characters. There is no handling for errors yet.</w:t>
+      </w:r>
     </w:p>
     <w:p>
       <w:pPr>
@@ -777,25 +556,7 @@
           <w:sz w:val="24"/>
           <w:szCs w:val="24"/>
         </w:rPr>
-        <w:t xml:space="preserve">&lt;Anything you could NOT implement although that is required by the Assignment. </w:t>
-      </w:r>
-      <w:r>
-        <w:rPr>
-          <w:b/>
-          <w:i/>
-          <w:sz w:val="24"/>
-          <w:szCs w:val="24"/>
-          <w:u w:val="single"/>
-        </w:rPr>
-        <w:t>Say ‘None’ if there is no shortcoming</w:t>
-      </w:r>
-      <w:r>
-        <w:rPr>
-          <w:i/>
-          <w:sz w:val="24"/>
-          <w:szCs w:val="24"/>
-        </w:rPr>
-        <w:t>&gt;</w:t>
+        <w:t>So far this is a first iteration, will update when final iteration come.</w:t>
       </w:r>
     </w:p>
     <w:p>
@@ -958,7 +719,6 @@
       <w:lvlJc w:val="left"/>
       <w:pPr>
         <w:ind w:left="820" w:hanging="360"/>
-        <w:jc w:val="left"/>
       </w:pPr>
       <w:rPr>
         <w:rFonts w:ascii="Times New Roman" w:eastAsia="Times New Roman" w:hAnsi="Times New Roman" w:cs="Times New Roman" w:hint="default"/>

</xml_diff>

<commit_message>
edit on the documentation
</commit_message>
<xml_diff>
--- a/323 Assignment 2 Documentation.docx
+++ b/323 Assignment 2 Documentation.docx
@@ -199,8 +199,6 @@
           <w:szCs w:val="24"/>
         </w:rPr>
       </w:pPr>
-      <w:bookmarkStart w:id="0" w:name="_GoBack"/>
-      <w:bookmarkEnd w:id="0"/>
       <w:r>
         <w:rPr>
           <w:sz w:val="24"/>
@@ -326,9 +324,8 @@
           <w:sz w:val="24"/>
           <w:szCs w:val="24"/>
         </w:rPr>
-        <w:t xml:space="preserve"> text file. So far “test1.txt” is only test with the value “</w:t>
-      </w:r>
-      <w:proofErr w:type="spellStart"/>
+        <w:t xml:space="preserve"> text file.</w:t>
+      </w:r>
       <w:r>
         <w:rPr>
           <w:b w:val="0"/>
@@ -336,17 +333,7 @@
           <w:sz w:val="24"/>
           <w:szCs w:val="24"/>
         </w:rPr>
-        <w:t>b+c+d</w:t>
-      </w:r>
-      <w:proofErr w:type="spellEnd"/>
-      <w:r>
-        <w:rPr>
-          <w:b w:val="0"/>
-          <w:i/>
-          <w:sz w:val="24"/>
-          <w:szCs w:val="24"/>
-        </w:rPr>
-        <w:t>”</w:t>
+        <w:t xml:space="preserve"> “test1.txt” and “test2.txt” were tested in the process</w:t>
       </w:r>
     </w:p>
     <w:p>
@@ -403,23 +390,62 @@
           <w:sz w:val="24"/>
           <w:szCs w:val="24"/>
         </w:rPr>
-        <w:t xml:space="preserve">The design of our program uses our lexical analyzer program to parse the source file into tokens and lexemes. The lexemes are then </w:t>
-      </w:r>
-      <w:proofErr w:type="spellStart"/>
-      <w:r>
-        <w:rPr>
-          <w:sz w:val="24"/>
-          <w:szCs w:val="24"/>
-        </w:rPr>
-        <w:t>runned</w:t>
-      </w:r>
-      <w:proofErr w:type="spellEnd"/>
+        <w:t xml:space="preserve">The design of our program uses our lexical analyzer program to parse the source file into tokens and lexemes. The lexemes </w:t>
+      </w:r>
+      <w:proofErr w:type="gramStart"/>
+      <w:r>
+        <w:rPr>
+          <w:sz w:val="24"/>
+          <w:szCs w:val="24"/>
+        </w:rPr>
+        <w:t>goes</w:t>
+      </w:r>
+      <w:proofErr w:type="gramEnd"/>
       <w:r>
         <w:rPr>
           <w:sz w:val="24"/>
           <w:szCs w:val="24"/>
         </w:rPr>
         <w:t xml:space="preserve"> into the syntax analyzer to check if the format is correct.</w:t>
+      </w:r>
+      <w:r>
+        <w:rPr>
+          <w:sz w:val="24"/>
+          <w:szCs w:val="24"/>
+        </w:rPr>
+        <w:t xml:space="preserve"> The syntax analyzer implements its own starting </w:t>
+      </w:r>
+      <w:proofErr w:type="gramStart"/>
+      <w:r>
+        <w:rPr>
+          <w:sz w:val="24"/>
+          <w:szCs w:val="24"/>
+        </w:rPr>
+        <w:t>symbol</w:t>
+      </w:r>
+      <w:proofErr w:type="gramEnd"/>
+      <w:r>
+        <w:rPr>
+          <w:sz w:val="24"/>
+          <w:szCs w:val="24"/>
+        </w:rPr>
+        <w:t xml:space="preserve"> so we will not be using the “$$” or “%%”. The syntax analyzer uses a </w:t>
+      </w:r>
+      <w:proofErr w:type="gramStart"/>
+      <w:r>
+        <w:rPr>
+          <w:sz w:val="24"/>
+          <w:szCs w:val="24"/>
+        </w:rPr>
+        <w:t>predictive tables</w:t>
+      </w:r>
+      <w:proofErr w:type="gramEnd"/>
+      <w:r>
+        <w:rPr>
+          <w:sz w:val="24"/>
+          <w:szCs w:val="24"/>
+        </w:rPr>
+        <w:t xml:space="preserve"> using the first and follow set.</w:t>
       </w:r>
     </w:p>
     <w:p>
@@ -480,7 +506,7 @@
           <w:sz w:val="24"/>
           <w:szCs w:val="24"/>
         </w:rPr>
-        <w:t xml:space="preserve">So </w:t>
+        <w:t xml:space="preserve">When reading the text file during the lexical analysis, it does not detect the last character of the file. </w:t>
       </w:r>
       <w:proofErr w:type="gramStart"/>
       <w:r>
@@ -489,7 +515,7 @@
           <w:sz w:val="24"/>
           <w:szCs w:val="24"/>
         </w:rPr>
-        <w:t>far</w:t>
+        <w:t>So</w:t>
       </w:r>
       <w:proofErr w:type="gramEnd"/>
       <w:r>
@@ -498,7 +524,7 @@
           <w:sz w:val="24"/>
           <w:szCs w:val="24"/>
         </w:rPr>
-        <w:t xml:space="preserve"> the program can only handle a correct syntax with limited characters. There is no handling for errors yet.</w:t>
+        <w:t xml:space="preserve"> to compensate for this error is to have an extra space or a new line at the end of the text file.</w:t>
       </w:r>
     </w:p>
     <w:p>
@@ -542,25 +568,6 @@
     </w:p>
     <w:p>
       <w:pPr>
-        <w:spacing w:before="8" w:line="480" w:lineRule="auto"/>
-        <w:ind w:left="100" w:right="386"/>
-        <w:rPr>
-          <w:i/>
-          <w:sz w:val="24"/>
-          <w:szCs w:val="24"/>
-        </w:rPr>
-      </w:pPr>
-      <w:r>
-        <w:rPr>
-          <w:i/>
-          <w:sz w:val="24"/>
-          <w:szCs w:val="24"/>
-        </w:rPr>
-        <w:t>So far this is a first iteration, will update when final iteration come.</w:t>
-      </w:r>
-    </w:p>
-    <w:p>
-      <w:pPr>
         <w:pStyle w:val="BodyText"/>
         <w:spacing w:line="480" w:lineRule="auto"/>
         <w:rPr>
@@ -568,6 +575,15 @@
           <w:szCs w:val="24"/>
         </w:rPr>
       </w:pPr>
+      <w:r>
+        <w:rPr>
+          <w:sz w:val="24"/>
+          <w:szCs w:val="24"/>
+        </w:rPr>
+        <w:t>This syntax analysis did not implement the optional implementations such as declaration, if-else, while, function</w:t>
+      </w:r>
+      <w:bookmarkStart w:id="0" w:name="_GoBack"/>
+      <w:bookmarkEnd w:id="0"/>
     </w:p>
     <w:p>
       <w:pPr>

</xml_diff>